<commit_message>
Création de l'arborescence des repertoires/fichiers du site web
</commit_message>
<xml_diff>
--- a/Enonces/descriptions.docx
+++ b/Enonces/descriptions.docx
@@ -227,27 +227,7 @@
                 <w:sz w:val="20"/>
                 <w:szCs w:val="20"/>
               </w:rPr>
-              <w:t>BASE/films-{</w:t>
-            </w:r>
-            <w:proofErr w:type="spellStart"/>
-            <w:r>
-              <w:rPr>
-                <w:i/>
-                <w:iCs/>
-                <w:sz w:val="20"/>
-                <w:szCs w:val="20"/>
-              </w:rPr>
-              <w:t>num</w:t>
-            </w:r>
-            <w:proofErr w:type="spellEnd"/>
-            <w:r>
-              <w:rPr>
-                <w:i/>
-                <w:iCs/>
-                <w:sz w:val="20"/>
-                <w:szCs w:val="20"/>
-              </w:rPr>
-              <w:t>-de-page}</w:t>
+              <w:t>BASE/films-{num-de-page}</w:t>
             </w:r>
             <w:r>
               <w:rPr>
@@ -299,6 +279,9 @@
               <w:jc w:val="center"/>
             </w:pPr>
             <w:r>
+              <w:rPr>
+                <w:noProof/>
+              </w:rPr>
               <w:drawing>
                 <wp:inline distT="0" distB="0" distL="0" distR="0" wp14:anchorId="5194AF35" wp14:editId="451402A5">
                   <wp:extent cx="3295650" cy="2536058"/>
@@ -407,47 +390,7 @@
                 <w:sz w:val="20"/>
                 <w:szCs w:val="20"/>
               </w:rPr>
-              <w:t>BASE/</w:t>
-            </w:r>
-            <w:proofErr w:type="spellStart"/>
-            <w:r>
-              <w:rPr>
-                <w:i/>
-                <w:iCs/>
-                <w:sz w:val="20"/>
-                <w:szCs w:val="20"/>
-              </w:rPr>
-              <w:t>anim</w:t>
-            </w:r>
-            <w:proofErr w:type="spellEnd"/>
-            <w:r>
-              <w:rPr>
-                <w:i/>
-                <w:iCs/>
-                <w:sz w:val="20"/>
-                <w:szCs w:val="20"/>
-              </w:rPr>
-              <w:t>-{</w:t>
-            </w:r>
-            <w:proofErr w:type="spellStart"/>
-            <w:r>
-              <w:rPr>
-                <w:i/>
-                <w:iCs/>
-                <w:sz w:val="20"/>
-                <w:szCs w:val="20"/>
-              </w:rPr>
-              <w:t>num</w:t>
-            </w:r>
-            <w:proofErr w:type="spellEnd"/>
-            <w:r>
-              <w:rPr>
-                <w:i/>
-                <w:iCs/>
-                <w:sz w:val="20"/>
-                <w:szCs w:val="20"/>
-              </w:rPr>
-              <w:t>-de-page}</w:t>
+              <w:t>BASE/anim-{num-de-page}</w:t>
             </w:r>
           </w:p>
         </w:tc>
@@ -542,36 +485,7 @@
                 <w:sz w:val="20"/>
                 <w:szCs w:val="20"/>
               </w:rPr>
-              <w:t>BASE/docu</w:t>
-            </w:r>
-            <w:r>
-              <w:rPr>
-                <w:i/>
-                <w:iCs/>
-                <w:sz w:val="20"/>
-                <w:szCs w:val="20"/>
-              </w:rPr>
-              <w:t>-{</w:t>
-            </w:r>
-            <w:proofErr w:type="spellStart"/>
-            <w:r>
-              <w:rPr>
-                <w:i/>
-                <w:iCs/>
-                <w:sz w:val="20"/>
-                <w:szCs w:val="20"/>
-              </w:rPr>
-              <w:t>num</w:t>
-            </w:r>
-            <w:proofErr w:type="spellEnd"/>
-            <w:r>
-              <w:rPr>
-                <w:i/>
-                <w:iCs/>
-                <w:sz w:val="20"/>
-                <w:szCs w:val="20"/>
-              </w:rPr>
-              <w:t>-de-page}</w:t>
+              <w:t>BASE/docu-{num-de-page}</w:t>
             </w:r>
           </w:p>
         </w:tc>
@@ -687,7 +601,7 @@
                 <w:sz w:val="20"/>
                 <w:szCs w:val="20"/>
               </w:rPr>
-              <w:t>-</w:t>
+              <w:t>Slug(film title)</w:t>
             </w:r>
           </w:p>
         </w:tc>
@@ -803,21 +717,7 @@
         <w:t>vaut</w:t>
       </w:r>
       <w:r>
-        <w:t xml:space="preserve"> "localhost/</w:t>
-      </w:r>
-      <w:proofErr w:type="spellStart"/>
-      <w:r>
-        <w:t>imdb</w:t>
-      </w:r>
-      <w:proofErr w:type="spellEnd"/>
-      <w:r>
-        <w:t>/</w:t>
-      </w:r>
-      <w:r>
-        <w:t>"</w:t>
-      </w:r>
-      <w:r>
-        <w:t xml:space="preserve"> ce qui représente le nom du site web.</w:t>
+        <w:t xml:space="preserve"> "localhost/imdb/" ce qui représente le nom du site web.</w:t>
       </w:r>
     </w:p>
     <w:p/>

</xml_diff>